<commit_message>
Bai tap dau tien
</commit_message>
<xml_diff>
--- a/New Microsoft Word Document.docx
+++ b/New Microsoft Word Document.docx
@@ -3,81 +3,509 @@
 <w:document xmlns:wpc="http://schemas.microsoft.com/office/word/2010/wordprocessingCanvas" xmlns:cx="http://schemas.microsoft.com/office/drawing/2014/chartex" xmlns:cx1="http://schemas.microsoft.com/office/drawing/2015/9/8/chartex" xmlns:cx2="http://schemas.microsoft.com/office/drawing/2015/10/21/chartex" xmlns:cx3="http://schemas.microsoft.com/office/drawing/2016/5/9/chartex" xmlns:cx4="http://schemas.microsoft.com/office/drawing/2016/5/10/chartex" xmlns:cx5="http://schemas.microsoft.com/office/drawing/2016/5/11/chartex" xmlns:cx6="http://schemas.microsoft.com/office/drawing/2016/5/12/chartex" xmlns:cx7="http://schemas.microsoft.com/office/drawing/2016/5/13/chartex" xmlns:cx8="http://schemas.microsoft.com/office/drawing/2016/5/14/chartex" xmlns:mc="http://schemas.openxmlformats.org/markup-compatibility/2006" xmlns:aink="http://schemas.microsoft.com/office/drawing/2016/ink" xmlns:am3d="http://schemas.microsoft.com/office/drawing/2017/model3d" xmlns:o="urn:schemas-microsoft-com:office:office" xmlns:oel="http://schemas.microsoft.com/office/2019/extlst" xmlns:r="http://schemas.openxmlformats.org/officeDocument/2006/relationships" xmlns:m="http://schemas.openxmlformats.org/officeDocument/2006/math" xmlns:v="urn:schemas-microsoft-com:vml" xmlns:wp14="http://schemas.microsoft.com/office/word/2010/wordprocessingDrawing" xmlns:wp="http://schemas.openxmlformats.org/drawingml/2006/wordprocessingDrawing" xmlns:w10="urn:schemas-microsoft-com:office:word" xmlns:w="http://schemas.openxmlformats.org/wordprocessingml/2006/main" xmlns:w14="http://schemas.microsoft.com/office/word/2010/wordml" xmlns:w15="http://schemas.microsoft.com/office/word/2012/wordml" xmlns:w16cex="http://schemas.microsoft.com/office/word/2018/wordml/cex" xmlns:w16cid="http://schemas.microsoft.com/office/word/2016/wordml/cid" xmlns:w16="http://schemas.microsoft.com/office/word/2018/wordml" xmlns:w16sdtdh="http://schemas.microsoft.com/office/word/2020/wordml/sdtdatahash" xmlns:w16se="http://schemas.microsoft.com/office/word/2015/wordml/symex" xmlns:wpg="http://schemas.microsoft.com/office/word/2010/wordprocessingGroup" xmlns:wpi="http://schemas.microsoft.com/office/word/2010/wordprocessingInk" xmlns:wne="http://schemas.microsoft.com/office/word/2006/wordml" xmlns:wps="http://schemas.microsoft.com/office/word/2010/wordprocessingShape" mc:Ignorable="w14 w15 w16se w16cid w16 w16cex w16sdtdh wp14">
   <w:body>
     <w:p>
-      <w:r>
+      <w:pPr>
+        <w:spacing w:after="120"/>
+        <w:rPr>
+          <w:szCs w:val="24"/>
+        </w:rPr>
+      </w:pPr>
+      <w:r>
+        <w:rPr>
+          <w:szCs w:val="24"/>
+        </w:rPr>
         <w:t>BEGIN</w:t>
       </w:r>
     </w:p>
     <w:p>
-      <w:r>
-        <w:tab/>
-        <w:t>INPUT a,b,c</w:t>
-      </w:r>
-    </w:p>
-    <w:p>
-      <w:r>
-        <w:tab/>
-        <w:t>MAX = a</w:t>
-      </w:r>
-    </w:p>
-    <w:p>
-      <w:r>
-        <w:tab/>
-        <w:t>IF MAX&lt;b</w:t>
-      </w:r>
-    </w:p>
-    <w:p>
-      <w:r>
-        <w:tab/>
-      </w:r>
-      <w:r>
-        <w:tab/>
-        <w:t>MAX=b</w:t>
-      </w:r>
-    </w:p>
-    <w:p>
-      <w:r>
-        <w:tab/>
-      </w:r>
-      <w:r>
-        <w:tab/>
-        <w:t>IF MAX &lt;c</w:t>
-      </w:r>
-    </w:p>
-    <w:p>
-      <w:r>
-        <w:tab/>
-      </w:r>
-      <w:r>
-        <w:tab/>
-      </w:r>
-      <w:r>
-        <w:tab/>
-        <w:t>MAX=c</w:t>
-      </w:r>
-    </w:p>
-    <w:p>
-      <w:r>
-        <w:tab/>
-      </w:r>
-      <w:r>
+      <w:pPr>
+        <w:spacing w:after="120"/>
+        <w:rPr>
+          <w:szCs w:val="24"/>
+        </w:rPr>
+      </w:pPr>
+      <w:r>
+        <w:rPr>
+          <w:szCs w:val="24"/>
+        </w:rPr>
+        <w:tab/>
+        <w:t xml:space="preserve">INPUT </w:t>
+      </w:r>
+      <w:r>
+        <w:rPr>
+          <w:szCs w:val="24"/>
+        </w:rPr>
+        <w:t>DIEM</w:t>
+      </w:r>
+    </w:p>
+    <w:p>
+      <w:pPr>
+        <w:spacing w:after="120"/>
+        <w:rPr>
+          <w:szCs w:val="24"/>
+        </w:rPr>
+      </w:pPr>
+      <w:r>
+        <w:rPr>
+          <w:szCs w:val="24"/>
+        </w:rPr>
+        <w:tab/>
+      </w:r>
+      <w:bookmarkStart w:id="0" w:name="_Hlk121172799"/>
+      <w:r>
+        <w:rPr>
+          <w:szCs w:val="24"/>
+        </w:rPr>
+        <w:t>IF DIEM &gt;=75</w:t>
+      </w:r>
+    </w:p>
+    <w:p>
+      <w:pPr>
+        <w:spacing w:after="120"/>
+        <w:rPr>
+          <w:szCs w:val="24"/>
+        </w:rPr>
+      </w:pPr>
+      <w:r>
+        <w:rPr>
+          <w:szCs w:val="24"/>
+        </w:rPr>
+        <w:tab/>
+      </w:r>
+      <w:r>
+        <w:rPr>
+          <w:szCs w:val="24"/>
+        </w:rPr>
+        <w:tab/>
+        <w:t>DISPLAY ‘Loại A’</w:t>
+      </w:r>
+    </w:p>
+    <w:p>
+      <w:pPr>
+        <w:spacing w:after="120"/>
+        <w:rPr>
+          <w:szCs w:val="24"/>
+        </w:rPr>
+      </w:pPr>
+      <w:r>
+        <w:rPr>
+          <w:szCs w:val="24"/>
+        </w:rPr>
+        <w:tab/>
+      </w:r>
+      <w:r>
+        <w:rPr>
+          <w:szCs w:val="24"/>
+        </w:rPr>
+        <w:t>ELSE</w:t>
+      </w:r>
+    </w:p>
+    <w:bookmarkEnd w:id="0"/>
+    <w:p>
+      <w:pPr>
+        <w:spacing w:after="120"/>
+        <w:rPr>
+          <w:szCs w:val="24"/>
+        </w:rPr>
+      </w:pPr>
+      <w:r>
+        <w:rPr>
+          <w:szCs w:val="24"/>
+        </w:rPr>
+        <w:tab/>
+      </w:r>
+      <w:r>
+        <w:rPr>
+          <w:szCs w:val="24"/>
+        </w:rPr>
+        <w:tab/>
+      </w:r>
+      <w:r>
+        <w:rPr>
+          <w:szCs w:val="24"/>
+        </w:rPr>
+        <w:t>IF DIEM &gt;=</w:t>
+      </w:r>
+      <w:r>
+        <w:rPr>
+          <w:szCs w:val="24"/>
+        </w:rPr>
+        <w:t>60</w:t>
+      </w:r>
+    </w:p>
+    <w:p>
+      <w:pPr>
+        <w:spacing w:after="120"/>
+        <w:rPr>
+          <w:szCs w:val="24"/>
+        </w:rPr>
+      </w:pPr>
+      <w:r>
+        <w:rPr>
+          <w:szCs w:val="24"/>
+        </w:rPr>
+        <w:tab/>
+      </w:r>
+      <w:r>
+        <w:rPr>
+          <w:szCs w:val="24"/>
+        </w:rPr>
+        <w:tab/>
+        <w:t xml:space="preserve">DISPLAY ‘Loại </w:t>
+      </w:r>
+      <w:r>
+        <w:rPr>
+          <w:szCs w:val="24"/>
+        </w:rPr>
+        <w:t>B</w:t>
+      </w:r>
+      <w:r>
+        <w:rPr>
+          <w:szCs w:val="24"/>
+        </w:rPr>
+        <w:t>’</w:t>
+      </w:r>
+    </w:p>
+    <w:p>
+      <w:pPr>
+        <w:spacing w:after="120"/>
+        <w:rPr>
+          <w:szCs w:val="24"/>
+        </w:rPr>
+      </w:pPr>
+      <w:r>
+        <w:rPr>
+          <w:szCs w:val="24"/>
+        </w:rPr>
+        <w:tab/>
+      </w:r>
+      <w:r>
+        <w:rPr>
+          <w:szCs w:val="24"/>
+        </w:rPr>
+        <w:tab/>
+        <w:t xml:space="preserve">ELSE </w:t>
+      </w:r>
+    </w:p>
+    <w:p>
+      <w:pPr>
+        <w:spacing w:after="120"/>
+        <w:rPr>
+          <w:szCs w:val="24"/>
+        </w:rPr>
+      </w:pPr>
+      <w:r>
+        <w:rPr>
+          <w:szCs w:val="24"/>
+        </w:rPr>
+        <w:tab/>
+      </w:r>
+      <w:r>
+        <w:rPr>
+          <w:szCs w:val="24"/>
+        </w:rPr>
+        <w:tab/>
+      </w:r>
+      <w:r>
+        <w:rPr>
+          <w:szCs w:val="24"/>
+        </w:rPr>
+        <w:tab/>
+        <w:t>IF DIEM &gt;=45</w:t>
+      </w:r>
+    </w:p>
+    <w:p>
+      <w:pPr>
+        <w:spacing w:after="120"/>
+        <w:rPr>
+          <w:szCs w:val="24"/>
+        </w:rPr>
+      </w:pPr>
+      <w:r>
+        <w:rPr>
+          <w:szCs w:val="24"/>
+        </w:rPr>
+        <w:tab/>
+      </w:r>
+      <w:r>
+        <w:rPr>
+          <w:szCs w:val="24"/>
+        </w:rPr>
+        <w:tab/>
+      </w:r>
+      <w:r>
+        <w:rPr>
+          <w:szCs w:val="24"/>
+        </w:rPr>
+        <w:tab/>
+        <w:t>DISPLAY ‘Loại C’</w:t>
+      </w:r>
+    </w:p>
+    <w:p>
+      <w:pPr>
+        <w:spacing w:after="120"/>
+        <w:rPr>
+          <w:szCs w:val="24"/>
+        </w:rPr>
+      </w:pPr>
+      <w:r>
+        <w:rPr>
+          <w:szCs w:val="24"/>
+        </w:rPr>
+        <w:tab/>
+      </w:r>
+      <w:r>
+        <w:rPr>
+          <w:szCs w:val="24"/>
+        </w:rPr>
+        <w:tab/>
+      </w:r>
+      <w:r>
+        <w:rPr>
+          <w:szCs w:val="24"/>
+        </w:rPr>
+        <w:tab/>
+        <w:t xml:space="preserve">ELSE </w:t>
+      </w:r>
+    </w:p>
+    <w:p>
+      <w:pPr>
+        <w:spacing w:after="120"/>
+        <w:rPr>
+          <w:szCs w:val="24"/>
+        </w:rPr>
+      </w:pPr>
+      <w:r>
+        <w:rPr>
+          <w:szCs w:val="24"/>
+        </w:rPr>
+        <w:tab/>
+      </w:r>
+      <w:r>
+        <w:rPr>
+          <w:szCs w:val="24"/>
+        </w:rPr>
+        <w:tab/>
+      </w:r>
+      <w:r>
+        <w:rPr>
+          <w:szCs w:val="24"/>
+        </w:rPr>
+        <w:tab/>
+      </w:r>
+      <w:r>
+        <w:rPr>
+          <w:szCs w:val="24"/>
+        </w:rPr>
+        <w:tab/>
+        <w:t>IF DIEM &gt;=35</w:t>
+      </w:r>
+    </w:p>
+    <w:p>
+      <w:pPr>
+        <w:spacing w:after="120"/>
+        <w:rPr>
+          <w:szCs w:val="24"/>
+        </w:rPr>
+      </w:pPr>
+      <w:r>
+        <w:rPr>
+          <w:szCs w:val="24"/>
+        </w:rPr>
+        <w:tab/>
+      </w:r>
+      <w:r>
+        <w:rPr>
+          <w:szCs w:val="24"/>
+        </w:rPr>
+        <w:tab/>
+      </w:r>
+      <w:r>
+        <w:rPr>
+          <w:szCs w:val="24"/>
+        </w:rPr>
+        <w:tab/>
+      </w:r>
+      <w:r>
+        <w:rPr>
+          <w:szCs w:val="24"/>
+        </w:rPr>
+        <w:tab/>
+        <w:t>DISPLAY ‘Loại D’</w:t>
+      </w:r>
+    </w:p>
+    <w:p>
+      <w:pPr>
+        <w:spacing w:after="120"/>
+        <w:rPr>
+          <w:szCs w:val="24"/>
+        </w:rPr>
+      </w:pPr>
+      <w:r>
+        <w:rPr>
+          <w:szCs w:val="24"/>
+        </w:rPr>
+        <w:tab/>
+      </w:r>
+      <w:r>
+        <w:rPr>
+          <w:szCs w:val="24"/>
+        </w:rPr>
+        <w:tab/>
+      </w:r>
+      <w:r>
+        <w:rPr>
+          <w:szCs w:val="24"/>
+        </w:rPr>
+        <w:tab/>
+      </w:r>
+      <w:r>
+        <w:rPr>
+          <w:szCs w:val="24"/>
+        </w:rPr>
+        <w:tab/>
+        <w:t>ELSE</w:t>
+      </w:r>
+    </w:p>
+    <w:p>
+      <w:pPr>
+        <w:spacing w:after="120"/>
+        <w:rPr>
+          <w:szCs w:val="24"/>
+        </w:rPr>
+      </w:pPr>
+      <w:r>
+        <w:rPr>
+          <w:szCs w:val="24"/>
+        </w:rPr>
+        <w:tab/>
+      </w:r>
+      <w:r>
+        <w:rPr>
+          <w:szCs w:val="24"/>
+        </w:rPr>
+        <w:tab/>
+      </w:r>
+      <w:r>
+        <w:rPr>
+          <w:szCs w:val="24"/>
+        </w:rPr>
+        <w:tab/>
+      </w:r>
+      <w:r>
+        <w:rPr>
+          <w:szCs w:val="24"/>
+        </w:rPr>
+        <w:tab/>
+        <w:t>DISPLAY  ‘Loại E’</w:t>
+      </w:r>
+    </w:p>
+    <w:p>
+      <w:pPr>
+        <w:spacing w:after="120"/>
+        <w:rPr>
+          <w:szCs w:val="24"/>
+        </w:rPr>
+      </w:pPr>
+      <w:r>
+        <w:rPr>
+          <w:szCs w:val="24"/>
+        </w:rPr>
+        <w:tab/>
+      </w:r>
+      <w:r>
+        <w:rPr>
+          <w:szCs w:val="24"/>
+        </w:rPr>
+        <w:tab/>
+      </w:r>
+      <w:r>
+        <w:rPr>
+          <w:szCs w:val="24"/>
+        </w:rPr>
+        <w:tab/>
+      </w:r>
+      <w:r>
+        <w:rPr>
+          <w:szCs w:val="24"/>
+        </w:rPr>
         <w:tab/>
         <w:t>END IF</w:t>
       </w:r>
     </w:p>
     <w:p>
-      <w:r>
+      <w:pPr>
+        <w:spacing w:after="120"/>
+        <w:rPr>
+          <w:szCs w:val="24"/>
+        </w:rPr>
+      </w:pPr>
+      <w:r>
+        <w:rPr>
+          <w:szCs w:val="24"/>
+        </w:rPr>
+        <w:tab/>
+      </w:r>
+      <w:r>
+        <w:rPr>
+          <w:szCs w:val="24"/>
+        </w:rPr>
+        <w:tab/>
+      </w:r>
+      <w:r>
+        <w:rPr>
+          <w:szCs w:val="24"/>
+        </w:rPr>
         <w:tab/>
         <w:t>END IF</w:t>
       </w:r>
     </w:p>
     <w:p>
-      <w:r>
-        <w:tab/>
-        <w:t>DISPLAY MAX</w:t>
-      </w:r>
-    </w:p>
-    <w:p>
-      <w:r>
+      <w:pPr>
+        <w:spacing w:after="120"/>
+        <w:rPr>
+          <w:szCs w:val="24"/>
+        </w:rPr>
+      </w:pPr>
+      <w:r>
+        <w:rPr>
+          <w:szCs w:val="24"/>
+        </w:rPr>
+        <w:tab/>
+      </w:r>
+      <w:r>
+        <w:rPr>
+          <w:szCs w:val="24"/>
+        </w:rPr>
+        <w:tab/>
+        <w:t>END IF</w:t>
+      </w:r>
+    </w:p>
+    <w:p>
+      <w:pPr>
+        <w:spacing w:after="120"/>
+        <w:rPr>
+          <w:szCs w:val="24"/>
+        </w:rPr>
+      </w:pPr>
+      <w:r>
+        <w:rPr>
+          <w:szCs w:val="24"/>
+        </w:rPr>
+        <w:tab/>
+        <w:t>END IF</w:t>
+      </w:r>
+    </w:p>
+    <w:p>
+      <w:pPr>
+        <w:spacing w:after="120"/>
+        <w:rPr>
+          <w:szCs w:val="24"/>
+        </w:rPr>
+      </w:pPr>
+      <w:r>
+        <w:rPr>
+          <w:szCs w:val="24"/>
+        </w:rPr>
         <w:t>END</w:t>
       </w:r>
     </w:p>

</xml_diff>